<commit_message>
Changed order of exercises in worksheet 8
</commit_message>
<xml_diff>
--- a/Content/8-Memory Management and Pointers.docx
+++ b/Content/8-Memory Management and Pointers.docx
@@ -52,14 +52,12 @@
       <w:r>
         <w:t xml:space="preserve">In C++ it is a lot more hands on with certain objects. There is generally an easy way to determine if an object needs manual management in creation of deletion and whether you can leave it alone. If the item is a Pointer, you need to create and destroy the object manually. We will cover pointers in the next section. If it is a normal object, then it will automatically be destroyed and removed from memory when it goes out of scope. For example, the following </w:t>
       </w:r>
-      <w:proofErr w:type="spellStart"/>
       <w:r>
         <w:rPr>
           <w:color w:val="00B0F0"/>
         </w:rPr>
         <w:t>int</w:t>
       </w:r>
-      <w:proofErr w:type="spellEnd"/>
       <w:r>
         <w:rPr>
           <w:color w:val="00B0F0"/>
@@ -105,7 +103,7 @@
           <v:shape id="_x0000_i1025" type="#_x0000_t75" style="width:396.75pt;height:19.85pt" o:ole="">
             <v:imagedata r:id="rId6" o:title=""/>
           </v:shape>
-          <o:OLEObject Type="Embed" ProgID="Word.OpenDocumentText.12" ShapeID="_x0000_i1025" DrawAspect="Content" ObjectID="_1590483505" r:id="rId7"/>
+          <o:OLEObject Type="Embed" ProgID="Word.OpenDocumentText.12" ShapeID="_x0000_i1025" DrawAspect="Content" ObjectID="_1596535388" r:id="rId7"/>
         </w:object>
       </w:r>
     </w:p>
@@ -125,19 +123,11 @@
       <w:r>
         <w:t xml:space="preserve">to an </w:t>
       </w:r>
-      <w:proofErr w:type="spellStart"/>
-      <w:r>
-        <w:rPr>
-          <w:color w:val="00B0F0"/>
-        </w:rPr>
-        <w:t>int</w:t>
-      </w:r>
-      <w:proofErr w:type="spellEnd"/>
-      <w:r>
-        <w:rPr>
-          <w:color w:val="00B0F0"/>
-        </w:rPr>
-        <w:t xml:space="preserve"> </w:t>
+      <w:r>
+        <w:rPr>
+          <w:color w:val="00B0F0"/>
+        </w:rPr>
+        <w:t xml:space="preserve">int </w:t>
       </w:r>
       <w:r>
         <w:t>and requires the user to manually create and destroy:</w:t>
@@ -159,7 +149,7 @@
           <v:shape id="_x0000_i1026" type="#_x0000_t75" style="width:396.75pt;height:19.85pt" o:ole="">
             <v:imagedata r:id="rId8" o:title=""/>
           </v:shape>
-          <o:OLEObject Type="Embed" ProgID="Word.OpenDocumentText.12" ShapeID="_x0000_i1026" DrawAspect="Content" ObjectID="_1590483506" r:id="rId9"/>
+          <o:OLEObject Type="Embed" ProgID="Word.OpenDocumentText.12" ShapeID="_x0000_i1026" DrawAspect="Content" ObjectID="_1596535389" r:id="rId9"/>
         </w:object>
       </w:r>
     </w:p>
@@ -207,19 +197,11 @@
       <w:r>
         <w:t xml:space="preserve">Out of scope deletion is for normal objects. Essentially, anything that is not created by the user using the ‘new’ keyword does not have to be deleted by the user. Most objects, such as the </w:t>
       </w:r>
-      <w:proofErr w:type="spellStart"/>
-      <w:r>
-        <w:rPr>
-          <w:color w:val="00B0F0"/>
-        </w:rPr>
-        <w:t>int</w:t>
-      </w:r>
-      <w:proofErr w:type="spellEnd"/>
-      <w:r>
-        <w:rPr>
-          <w:color w:val="00B0F0"/>
-        </w:rPr>
-        <w:t xml:space="preserve"> </w:t>
+      <w:r>
+        <w:rPr>
+          <w:color w:val="00B0F0"/>
+        </w:rPr>
+        <w:t xml:space="preserve">int </w:t>
       </w:r>
       <w:r>
         <w:t>above, will be destroyed when the item goes out of scope.</w:t>
@@ -249,7 +231,7 @@
           <v:shape id="_x0000_i1027" type="#_x0000_t75" style="width:396.75pt;height:59.1pt" o:ole="">
             <v:imagedata r:id="rId10" o:title=""/>
           </v:shape>
-          <o:OLEObject Type="Embed" ProgID="Word.OpenDocumentText.12" ShapeID="_x0000_i1027" DrawAspect="Content" ObjectID="_1590483507" r:id="rId11"/>
+          <o:OLEObject Type="Embed" ProgID="Word.OpenDocumentText.12" ShapeID="_x0000_i1027" DrawAspect="Content" ObjectID="_1596535390" r:id="rId11"/>
         </w:object>
       </w:r>
     </w:p>
@@ -353,7 +335,7 @@
           <v:shape id="_x0000_i1028" type="#_x0000_t75" style="width:396.75pt;height:59.6pt" o:ole="">
             <v:imagedata r:id="rId12" o:title=""/>
           </v:shape>
-          <o:OLEObject Type="Embed" ProgID="Word.OpenDocumentText.12" ShapeID="_x0000_i1028" DrawAspect="Content" ObjectID="_1590483508" r:id="rId13"/>
+          <o:OLEObject Type="Embed" ProgID="Word.OpenDocumentText.12" ShapeID="_x0000_i1028" DrawAspect="Content" ObjectID="_1596535391" r:id="rId13"/>
         </w:object>
       </w:r>
     </w:p>
@@ -364,83 +346,59 @@
       <w:r>
         <w:t xml:space="preserve">The top </w:t>
       </w:r>
-      <w:proofErr w:type="spellStart"/>
-      <w:r>
-        <w:rPr>
-          <w:color w:val="00B0F0"/>
-        </w:rPr>
-        <w:t>int</w:t>
-      </w:r>
-      <w:proofErr w:type="spellEnd"/>
-      <w:r>
-        <w:rPr>
-          <w:color w:val="00B0F0"/>
+      <w:r>
+        <w:rPr>
+          <w:color w:val="00B0F0"/>
+        </w:rPr>
+        <w:t xml:space="preserve">int </w:t>
+      </w:r>
+      <w:r>
+        <w:t xml:space="preserve">‘i_will_persist’ is created in global namespace and will exist within memory so long as the program runs. The other, ‘exist_as_long_as_main’ is created in the </w:t>
+      </w:r>
+      <w:r>
+        <w:rPr>
+          <w:color w:val="00B0F0"/>
+        </w:rPr>
+        <w:t xml:space="preserve">main </w:t>
+      </w:r>
+      <w:r>
+        <w:t xml:space="preserve">function. When the </w:t>
+      </w:r>
+      <w:r>
+        <w:rPr>
+          <w:color w:val="00B0F0"/>
+        </w:rPr>
+        <w:t xml:space="preserve">main </w:t>
+      </w:r>
+      <w:r>
+        <w:t>finishes, the program finishes, so it too will exist so long as the program runs.</w:t>
+      </w:r>
+    </w:p>
+    <w:p>
+      <w:pPr>
+        <w:spacing w:after="0"/>
+      </w:pPr>
+    </w:p>
+    <w:p>
+      <w:pPr>
+        <w:spacing w:after="0"/>
+      </w:pPr>
+      <w:r>
+        <w:rPr>
+          <w:color w:val="FF0000"/>
+        </w:rPr>
+        <w:t>Note</w:t>
+      </w:r>
+      <w:r>
+        <w:t>:</w:t>
+      </w:r>
+      <w:r>
+        <w:rPr>
+          <w:color w:val="FF0000"/>
         </w:rPr>
         <w:t xml:space="preserve"> </w:t>
       </w:r>
       <w:r>
-        <w:t>‘</w:t>
-      </w:r>
-      <w:proofErr w:type="spellStart"/>
-      <w:r>
-        <w:t>i_will_persist</w:t>
-      </w:r>
-      <w:proofErr w:type="spellEnd"/>
-      <w:r>
-        <w:t>’ is created in global namespace and will exist within memory so long as the program runs. The other, ‘</w:t>
-      </w:r>
-      <w:proofErr w:type="spellStart"/>
-      <w:r>
-        <w:t>exist_as_long_as_main</w:t>
-      </w:r>
-      <w:proofErr w:type="spellEnd"/>
-      <w:r>
-        <w:t xml:space="preserve">’ is created in the </w:t>
-      </w:r>
-      <w:r>
-        <w:rPr>
-          <w:color w:val="00B0F0"/>
-        </w:rPr>
-        <w:t xml:space="preserve">main </w:t>
-      </w:r>
-      <w:r>
-        <w:t xml:space="preserve">function. When the </w:t>
-      </w:r>
-      <w:r>
-        <w:rPr>
-          <w:color w:val="00B0F0"/>
-        </w:rPr>
-        <w:t xml:space="preserve">main </w:t>
-      </w:r>
-      <w:r>
-        <w:t>finishes, the program finishes, so it too will exist so long as the program runs.</w:t>
-      </w:r>
-    </w:p>
-    <w:p>
-      <w:pPr>
-        <w:spacing w:after="0"/>
-      </w:pPr>
-    </w:p>
-    <w:p>
-      <w:pPr>
-        <w:spacing w:after="0"/>
-      </w:pPr>
-      <w:r>
-        <w:rPr>
-          <w:color w:val="FF0000"/>
-        </w:rPr>
-        <w:t>Note</w:t>
-      </w:r>
-      <w:r>
-        <w:t>:</w:t>
-      </w:r>
-      <w:r>
-        <w:rPr>
-          <w:color w:val="FF0000"/>
-        </w:rPr>
-        <w:t xml:space="preserve"> </w:t>
-      </w:r>
-      <w:r>
         <w:t>The names for variables here are really, really bad so try to use good names for everything you make.</w:t>
       </w:r>
     </w:p>
@@ -480,53 +438,29 @@
       <w:r>
         <w:t xml:space="preserve">Pointers are a very powerful tool in C++ but they can also be very difficult to deal with and manage properly. A pointer is a variable that tells the program where an item in memory is located. As an example, a normal </w:t>
       </w:r>
-      <w:proofErr w:type="spellStart"/>
-      <w:r>
-        <w:rPr>
-          <w:color w:val="00B0F0"/>
-        </w:rPr>
-        <w:t>int</w:t>
-      </w:r>
-      <w:proofErr w:type="spellEnd"/>
-      <w:r>
-        <w:rPr>
-          <w:color w:val="00B0F0"/>
-        </w:rPr>
-        <w:t xml:space="preserve"> </w:t>
+      <w:r>
+        <w:rPr>
+          <w:color w:val="00B0F0"/>
+        </w:rPr>
+        <w:t xml:space="preserve">int </w:t>
       </w:r>
       <w:r>
         <w:t xml:space="preserve">describes a 32-bit whole number, whereas a pointer to an </w:t>
       </w:r>
-      <w:proofErr w:type="spellStart"/>
-      <w:r>
-        <w:rPr>
-          <w:color w:val="00B0F0"/>
-        </w:rPr>
-        <w:t>int</w:t>
-      </w:r>
-      <w:proofErr w:type="spellEnd"/>
-      <w:r>
-        <w:rPr>
-          <w:color w:val="00B0F0"/>
-        </w:rPr>
-        <w:t xml:space="preserve"> </w:t>
+      <w:r>
+        <w:rPr>
+          <w:color w:val="00B0F0"/>
+        </w:rPr>
+        <w:t xml:space="preserve">int </w:t>
       </w:r>
       <w:r>
         <w:t xml:space="preserve">describes where in memory that </w:t>
       </w:r>
-      <w:proofErr w:type="spellStart"/>
-      <w:r>
-        <w:rPr>
-          <w:color w:val="00B0F0"/>
-        </w:rPr>
-        <w:t>int</w:t>
-      </w:r>
-      <w:proofErr w:type="spellEnd"/>
-      <w:r>
-        <w:rPr>
-          <w:color w:val="00B0F0"/>
-        </w:rPr>
-        <w:t xml:space="preserve"> </w:t>
+      <w:r>
+        <w:rPr>
+          <w:color w:val="00B0F0"/>
+        </w:rPr>
+        <w:t xml:space="preserve">int </w:t>
       </w:r>
       <w:r>
         <w:t>is located.</w:t>
@@ -551,7 +485,7 @@
           <v:shape id="_x0000_i1029" type="#_x0000_t75" style="width:396.75pt;height:137.55pt" o:ole="">
             <v:imagedata r:id="rId14" o:title=""/>
           </v:shape>
-          <o:OLEObject Type="Embed" ProgID="Word.OpenDocumentText.12" ShapeID="_x0000_i1029" DrawAspect="Content" ObjectID="_1590483509" r:id="rId15"/>
+          <o:OLEObject Type="Embed" ProgID="Word.OpenDocumentText.12" ShapeID="_x0000_i1029" DrawAspect="Content" ObjectID="_1596535392" r:id="rId15"/>
         </w:object>
       </w:r>
     </w:p>
@@ -571,30 +505,20 @@
       <w:r>
         <w:t xml:space="preserve"> to the end of the type declaration. To make a pointer to an </w:t>
       </w:r>
-      <w:proofErr w:type="spellStart"/>
       <w:r>
         <w:rPr>
           <w:color w:val="00B0F0"/>
         </w:rPr>
         <w:t>int</w:t>
       </w:r>
-      <w:proofErr w:type="spellEnd"/>
       <w:r>
         <w:t xml:space="preserve">, we type </w:t>
       </w:r>
-      <w:proofErr w:type="spellStart"/>
-      <w:r>
-        <w:rPr>
-          <w:color w:val="00B0F0"/>
-        </w:rPr>
-        <w:t>int</w:t>
-      </w:r>
-      <w:proofErr w:type="spellEnd"/>
-      <w:r>
-        <w:rPr>
-          <w:color w:val="00B0F0"/>
-        </w:rPr>
-        <w:t>*</w:t>
+      <w:r>
+        <w:rPr>
+          <w:color w:val="00B0F0"/>
+        </w:rPr>
+        <w:t>int*</w:t>
       </w:r>
       <w:r>
         <w:t xml:space="preserve">. To make a pointer to a </w:t>
@@ -659,16 +583,8 @@
         <w:rPr>
           <w:b/>
         </w:rPr>
-        <w:t>&amp;</w:t>
-      </w:r>
-      <w:proofErr w:type="spellStart"/>
-      <w:r>
-        <w:rPr>
-          <w:b/>
-        </w:rPr>
-        <w:t>a_number</w:t>
-      </w:r>
-      <w:proofErr w:type="spellEnd"/>
+        <w:t>&amp;a_number</w:t>
+      </w:r>
       <w:r>
         <w:t xml:space="preserve"> </w:t>
       </w:r>
@@ -679,21 +595,7 @@
         <w:rPr>
           <w:b/>
         </w:rPr>
-        <w:t>‘</w:t>
-      </w:r>
-      <w:proofErr w:type="spellStart"/>
-      <w:r>
-        <w:rPr>
-          <w:b/>
-        </w:rPr>
-        <w:t>a_number</w:t>
-      </w:r>
-      <w:proofErr w:type="spellEnd"/>
-      <w:r>
-        <w:rPr>
-          <w:b/>
-        </w:rPr>
-        <w:t>’</w:t>
+        <w:t>‘a_number’</w:t>
       </w:r>
       <w:r>
         <w:t xml:space="preserve"> </w:t>
@@ -734,7 +636,7 @@
           <v:shape id="_x0000_i1030" type="#_x0000_t75" style="width:396.75pt;height:19.85pt" o:ole="">
             <v:imagedata r:id="rId16" o:title=""/>
           </v:shape>
-          <o:OLEObject Type="Embed" ProgID="Word.OpenDocumentText.12" ShapeID="_x0000_i1030" DrawAspect="Content" ObjectID="_1590483510" r:id="rId17"/>
+          <o:OLEObject Type="Embed" ProgID="Word.OpenDocumentText.12" ShapeID="_x0000_i1030" DrawAspect="Content" ObjectID="_1596535393" r:id="rId17"/>
         </w:object>
       </w:r>
     </w:p>
@@ -767,7 +669,7 @@
           <v:shape id="_x0000_i1031" type="#_x0000_t75" style="width:396.75pt;height:19.85pt" o:ole="">
             <v:imagedata r:id="rId18" o:title=""/>
           </v:shape>
-          <o:OLEObject Type="Embed" ProgID="Word.OpenDocumentText.12" ShapeID="_x0000_i1031" DrawAspect="Content" ObjectID="_1590483511" r:id="rId19"/>
+          <o:OLEObject Type="Embed" ProgID="Word.OpenDocumentText.12" ShapeID="_x0000_i1031" DrawAspect="Content" ObjectID="_1596535394" r:id="rId19"/>
         </w:object>
       </w:r>
     </w:p>
@@ -777,23 +679,7 @@
       </w:pPr>
       <w:r>
         <w:lastRenderedPageBreak/>
-        <w:t>Notice how both ‘</w:t>
-      </w:r>
-      <w:proofErr w:type="spellStart"/>
-      <w:r>
-        <w:t>a_number</w:t>
-      </w:r>
-      <w:proofErr w:type="spellEnd"/>
-      <w:r>
-        <w:t>’ and ‘*</w:t>
-      </w:r>
-      <w:proofErr w:type="spellStart"/>
-      <w:r>
-        <w:t>pointer_to_int</w:t>
-      </w:r>
-      <w:proofErr w:type="spellEnd"/>
-      <w:r>
-        <w:t xml:space="preserve">’ print the same thing. Placing a * at the start of a pointer gets the value of the item that the pointer points to. </w:t>
+        <w:t xml:space="preserve">Notice how both ‘a_number’ and ‘*pointer_to_int’ print the same thing. Placing a * at the start of a pointer gets the value of the item that the pointer points to. </w:t>
       </w:r>
       <w:r>
         <w:t xml:space="preserve">This can get quite confusing by adding </w:t>
@@ -890,36 +776,20 @@
       <w:r>
         <w:t xml:space="preserve">. </w:t>
       </w:r>
-      <w:proofErr w:type="gramStart"/>
-      <w:r>
-        <w:rPr>
-          <w:color w:val="00B0F0"/>
-        </w:rPr>
-        <w:t>new</w:t>
-      </w:r>
-      <w:proofErr w:type="gramEnd"/>
-      <w:r>
-        <w:rPr>
-          <w:color w:val="00B0F0"/>
-        </w:rPr>
-        <w:t xml:space="preserve"> </w:t>
+      <w:r>
+        <w:rPr>
+          <w:color w:val="00B0F0"/>
+        </w:rPr>
+        <w:t xml:space="preserve">new </w:t>
       </w:r>
       <w:r>
         <w:t xml:space="preserve">is used to create an object in memory and gives the program a pointer to the object. </w:t>
       </w:r>
-      <w:proofErr w:type="gramStart"/>
-      <w:r>
-        <w:rPr>
-          <w:color w:val="00B0F0"/>
-        </w:rPr>
-        <w:t>delete</w:t>
-      </w:r>
-      <w:proofErr w:type="gramEnd"/>
-      <w:r>
-        <w:rPr>
-          <w:color w:val="00B0F0"/>
-        </w:rPr>
-        <w:t xml:space="preserve"> </w:t>
+      <w:r>
+        <w:rPr>
+          <w:color w:val="00B0F0"/>
+        </w:rPr>
+        <w:t xml:space="preserve">delete </w:t>
       </w:r>
       <w:r>
         <w:t>does the opposite, it destroys the object that a pointer points to. For example:</w:t>
@@ -941,7 +811,7 @@
           <v:shape id="_x0000_i1032" type="#_x0000_t75" style="width:396.75pt;height:88.9pt" o:ole="">
             <v:imagedata r:id="rId20" o:title=""/>
           </v:shape>
-          <o:OLEObject Type="Embed" ProgID="Word.OpenDocumentText.12" ShapeID="_x0000_i1032" DrawAspect="Content" ObjectID="_1590483512" r:id="rId21"/>
+          <o:OLEObject Type="Embed" ProgID="Word.OpenDocumentText.12" ShapeID="_x0000_i1032" DrawAspect="Content" ObjectID="_1596535396" r:id="rId21"/>
         </w:object>
       </w:r>
     </w:p>
@@ -952,19 +822,11 @@
       <w:r>
         <w:t xml:space="preserve">The above code declares a pointer to an </w:t>
       </w:r>
-      <w:proofErr w:type="spellStart"/>
-      <w:r>
-        <w:rPr>
-          <w:color w:val="00B0F0"/>
-        </w:rPr>
-        <w:t>int</w:t>
-      </w:r>
-      <w:proofErr w:type="spellEnd"/>
-      <w:r>
-        <w:rPr>
-          <w:color w:val="00B0F0"/>
-        </w:rPr>
-        <w:t xml:space="preserve"> </w:t>
+      <w:r>
+        <w:rPr>
+          <w:color w:val="00B0F0"/>
+        </w:rPr>
+        <w:t xml:space="preserve">int </w:t>
       </w:r>
       <w:r>
         <w:t xml:space="preserve">called </w:t>
@@ -988,170 +850,130 @@
         <w:t xml:space="preserve">keyword as a pointer is not the object, it just </w:t>
       </w:r>
       <w:r>
-        <w:t xml:space="preserve">points to the object in memory. </w:t>
-      </w:r>
-      <w:proofErr w:type="gramStart"/>
-      <w:r>
+        <w:t xml:space="preserve">points to the object in memory. new creates the </w:t>
+      </w:r>
+      <w:r>
+        <w:rPr>
+          <w:color w:val="00B0F0"/>
+        </w:rPr>
+        <w:t xml:space="preserve">int </w:t>
+      </w:r>
+      <w:r>
+        <w:t xml:space="preserve">and assigns the location to our pointer. We then assign a value to the int, print it out along with the memory address. </w:t>
+      </w:r>
+    </w:p>
+    <w:p>
+      <w:pPr>
+        <w:spacing w:after="0"/>
+      </w:pPr>
+    </w:p>
+    <w:p>
+      <w:pPr>
+        <w:spacing w:after="0"/>
+      </w:pPr>
+      <w:r>
+        <w:t xml:space="preserve">You may have noticed that there is no </w:t>
+      </w:r>
+      <w:r>
+        <w:rPr>
+          <w:color w:val="00B0F0"/>
+        </w:rPr>
+        <w:t xml:space="preserve">delete </w:t>
+      </w:r>
+      <w:r>
+        <w:t xml:space="preserve">keyword used in this code. Technically, we have created an </w:t>
+      </w:r>
+      <w:r>
+        <w:rPr>
+          <w:color w:val="00B0F0"/>
+        </w:rPr>
+        <w:t xml:space="preserve">int </w:t>
+      </w:r>
+      <w:r>
+        <w:t xml:space="preserve">in memory but we are not properly cleaning it up. This creates a ‘memory leak’ in our program. When the program finishes, the pointer goes out of scope and is destroyed but the </w:t>
+      </w:r>
+      <w:r>
+        <w:rPr>
+          <w:color w:val="00B0F0"/>
+        </w:rPr>
+        <w:t xml:space="preserve">int </w:t>
+      </w:r>
+      <w:r>
+        <w:t xml:space="preserve">it points to does not. Because of this we have an object in memory that we cannot access again (unless you are unfathomably lucky with assigning a random address and getting it right), we can never properly delete it. Now the program does end at this point so it’s not the end of the world but it is still very bad practice to leave an object floating in memory like we are doing. The general rule to follow with </w:t>
+      </w:r>
+      <w:r>
+        <w:rPr>
+          <w:color w:val="00B0F0"/>
+        </w:rPr>
+        <w:t xml:space="preserve">new </w:t>
+      </w:r>
+      <w:r>
+        <w:t>is:</w:t>
+      </w:r>
+    </w:p>
+    <w:p>
+      <w:pPr>
+        <w:spacing w:after="0"/>
+      </w:pPr>
+    </w:p>
+    <w:p>
+      <w:pPr>
+        <w:spacing w:after="0"/>
+        <w:rPr>
+          <w:i/>
+        </w:rPr>
+      </w:pPr>
+      <w:r>
+        <w:rPr>
+          <w:i/>
+        </w:rPr>
+        <w:t>“</w:t>
+      </w:r>
+      <w:r>
+        <w:rPr>
+          <w:i/>
+        </w:rPr>
+        <w:t xml:space="preserve">For every </w:t>
+      </w:r>
+      <w:r>
+        <w:rPr>
+          <w:i/>
+          <w:color w:val="00B0F0"/>
+        </w:rPr>
         <w:t>new</w:t>
       </w:r>
-      <w:proofErr w:type="gramEnd"/>
-      <w:r>
-        <w:t xml:space="preserve"> creates the </w:t>
-      </w:r>
-      <w:proofErr w:type="spellStart"/>
-      <w:r>
-        <w:rPr>
-          <w:color w:val="00B0F0"/>
-        </w:rPr>
-        <w:t>int</w:t>
-      </w:r>
-      <w:proofErr w:type="spellEnd"/>
-      <w:r>
-        <w:rPr>
-          <w:color w:val="00B0F0"/>
-        </w:rPr>
-        <w:t xml:space="preserve"> </w:t>
-      </w:r>
-      <w:r>
-        <w:t xml:space="preserve">and assigns the location to our pointer. We then assign a value to the </w:t>
-      </w:r>
-      <w:proofErr w:type="spellStart"/>
-      <w:r>
-        <w:t>int</w:t>
-      </w:r>
-      <w:proofErr w:type="spellEnd"/>
-      <w:r>
-        <w:t xml:space="preserve">, print it out along with the memory address. </w:t>
-      </w:r>
-    </w:p>
-    <w:p>
-      <w:pPr>
-        <w:spacing w:after="0"/>
-      </w:pPr>
-    </w:p>
-    <w:p>
-      <w:pPr>
-        <w:spacing w:after="0"/>
-      </w:pPr>
-      <w:r>
-        <w:t xml:space="preserve">You may have noticed that there is no </w:t>
-      </w:r>
-      <w:r>
-        <w:rPr>
-          <w:color w:val="00B0F0"/>
-        </w:rPr>
-        <w:t xml:space="preserve">delete </w:t>
-      </w:r>
-      <w:r>
-        <w:t xml:space="preserve">keyword used in this code. Technically, we have created an </w:t>
-      </w:r>
-      <w:proofErr w:type="spellStart"/>
-      <w:r>
-        <w:rPr>
-          <w:color w:val="00B0F0"/>
-        </w:rPr>
-        <w:t>int</w:t>
-      </w:r>
-      <w:proofErr w:type="spellEnd"/>
-      <w:r>
-        <w:rPr>
-          <w:color w:val="00B0F0"/>
-        </w:rPr>
-        <w:t xml:space="preserve"> </w:t>
-      </w:r>
-      <w:r>
-        <w:t xml:space="preserve">in memory but we are not properly cleaning it up. This creates a ‘memory leak’ in our program. When the program finishes, the pointer goes out of scope and is destroyed but the </w:t>
-      </w:r>
-      <w:proofErr w:type="spellStart"/>
-      <w:r>
-        <w:rPr>
-          <w:color w:val="00B0F0"/>
-        </w:rPr>
-        <w:t>int</w:t>
-      </w:r>
-      <w:proofErr w:type="spellEnd"/>
-      <w:r>
-        <w:rPr>
-          <w:color w:val="00B0F0"/>
-        </w:rPr>
-        <w:t xml:space="preserve"> </w:t>
-      </w:r>
-      <w:r>
-        <w:t xml:space="preserve">it points to does not. Because of this we have an object in memory that we cannot access again (unless you are unfathomably lucky with assigning a random address and getting it right), we can never properly delete it. Now the program does end at this point so it’s not the end of the world but it is still very bad practice to leave an object floating in memory like we are doing. The general rule to follow with </w:t>
-      </w:r>
-      <w:r>
-        <w:rPr>
-          <w:color w:val="00B0F0"/>
-        </w:rPr>
-        <w:t xml:space="preserve">new </w:t>
-      </w:r>
-      <w:r>
-        <w:t>is:</w:t>
-      </w:r>
-    </w:p>
-    <w:p>
-      <w:pPr>
-        <w:spacing w:after="0"/>
-      </w:pPr>
-    </w:p>
-    <w:p>
-      <w:pPr>
-        <w:spacing w:after="0"/>
+      <w:r>
         <w:rPr>
           <w:i/>
         </w:rPr>
-      </w:pPr>
+        <w:t xml:space="preserve">, there must be a corresponding </w:t>
+      </w:r>
       <w:r>
         <w:rPr>
           <w:i/>
-        </w:rPr>
-        <w:t>“</w:t>
+          <w:color w:val="00B0F0"/>
+        </w:rPr>
+        <w:t>delete</w:t>
       </w:r>
       <w:r>
         <w:rPr>
           <w:i/>
         </w:rPr>
-        <w:t xml:space="preserve">For every </w:t>
+        <w:t>.</w:t>
       </w:r>
       <w:r>
         <w:rPr>
           <w:i/>
-          <w:color w:val="00B0F0"/>
-        </w:rPr>
-        <w:t>new</w:t>
-      </w:r>
-      <w:r>
+        </w:rPr>
+        <w:t>”</w:t>
+      </w:r>
+    </w:p>
+    <w:p>
+      <w:pPr>
+        <w:spacing w:after="0"/>
         <w:rPr>
           <w:i/>
         </w:rPr>
-        <w:t xml:space="preserve">, there must be a corresponding </w:t>
-      </w:r>
-      <w:r>
-        <w:rPr>
-          <w:i/>
-          <w:color w:val="00B0F0"/>
-        </w:rPr>
-        <w:t>delete</w:t>
-      </w:r>
-      <w:r>
-        <w:rPr>
-          <w:i/>
-        </w:rPr>
-        <w:t>.</w:t>
-      </w:r>
-      <w:r>
-        <w:rPr>
-          <w:i/>
-        </w:rPr>
-        <w:t>”</w:t>
-      </w:r>
-    </w:p>
-    <w:p>
-      <w:pPr>
-        <w:spacing w:after="0"/>
-        <w:rPr>
-          <w:i/>
-        </w:rPr>
       </w:pPr>
     </w:p>
     <w:p>
@@ -1182,19 +1004,11 @@
       <w:r>
         <w:t xml:space="preserve"> the </w:t>
       </w:r>
-      <w:proofErr w:type="spellStart"/>
-      <w:r>
-        <w:rPr>
-          <w:color w:val="00B0F0"/>
-        </w:rPr>
-        <w:t>int</w:t>
-      </w:r>
-      <w:proofErr w:type="spellEnd"/>
-      <w:r>
-        <w:rPr>
-          <w:color w:val="00B0F0"/>
-        </w:rPr>
-        <w:t xml:space="preserve"> </w:t>
+      <w:r>
+        <w:rPr>
+          <w:color w:val="00B0F0"/>
+        </w:rPr>
+        <w:t xml:space="preserve">int </w:t>
       </w:r>
       <w:r>
         <w:t>we have created:</w:t>
@@ -1216,7 +1030,7 @@
           <v:shape id="_x0000_i1033" type="#_x0000_t75" style="width:396.75pt;height:19.85pt" o:ole="">
             <v:imagedata r:id="rId22" o:title=""/>
           </v:shape>
-          <o:OLEObject Type="Embed" ProgID="Word.OpenDocumentText.12" ShapeID="_x0000_i1033" DrawAspect="Content" ObjectID="_1590483513" r:id="rId23"/>
+          <o:OLEObject Type="Embed" ProgID="Word.OpenDocumentText.12" ShapeID="_x0000_i1033" DrawAspect="Content" ObjectID="_1596535397" r:id="rId23"/>
         </w:object>
       </w:r>
     </w:p>
@@ -1312,7 +1126,7 @@
           <v:shape id="_x0000_i1034" type="#_x0000_t75" style="width:396.75pt;height:117.7pt" o:ole="">
             <v:imagedata r:id="rId24" o:title=""/>
           </v:shape>
-          <o:OLEObject Type="Embed" ProgID="Word.OpenDocumentText.12" ShapeID="_x0000_i1034" DrawAspect="Content" ObjectID="_1590483514" r:id="rId25"/>
+          <o:OLEObject Type="Embed" ProgID="Word.OpenDocumentText.12" ShapeID="_x0000_i1034" DrawAspect="Content" ObjectID="_1596535398" r:id="rId25"/>
         </w:object>
       </w:r>
     </w:p>
@@ -1343,7 +1157,7 @@
           <v:shape id="_x0000_i1035" type="#_x0000_t75" style="width:451.35pt;height:22.85pt" o:ole="">
             <v:imagedata r:id="rId26" o:title=""/>
           </v:shape>
-          <o:OLEObject Type="Embed" ProgID="Word.OpenDocumentText.12" ShapeID="_x0000_i1035" DrawAspect="Content" ObjectID="_1590483515" r:id="rId27"/>
+          <o:OLEObject Type="Embed" ProgID="Word.OpenDocumentText.12" ShapeID="_x0000_i1035" DrawAspect="Content" ObjectID="_1596535399" r:id="rId27"/>
         </w:object>
       </w:r>
     </w:p>
@@ -1416,24 +1230,13 @@
         <w:spacing w:after="0"/>
       </w:pPr>
       <w:r>
-        <w:t xml:space="preserve">The syntax for passing by reference is quite easy. If you want to pass the original object into a function, append </w:t>
-      </w:r>
-      <w:proofErr w:type="gramStart"/>
-      <w:r>
-        <w:t xml:space="preserve">a </w:t>
-      </w:r>
-      <w:r>
-        <w:rPr>
-          <w:color w:val="00B0F0"/>
-        </w:rPr>
-        <w:t>&amp;</w:t>
-      </w:r>
-      <w:proofErr w:type="gramEnd"/>
-      <w:r>
-        <w:rPr>
-          <w:color w:val="00B0F0"/>
-        </w:rPr>
-        <w:t xml:space="preserve"> </w:t>
+        <w:t xml:space="preserve">The syntax for passing by reference is quite easy. If you want to pass the original object into a function, append a </w:t>
+      </w:r>
+      <w:r>
+        <w:rPr>
+          <w:color w:val="00B0F0"/>
+        </w:rPr>
+        <w:t xml:space="preserve">&amp; </w:t>
       </w:r>
       <w:r>
         <w:t>to the beginning of the argument name. For example:</w:t>
@@ -1455,7 +1258,7 @@
           <v:shape id="_x0000_i1036" type="#_x0000_t75" style="width:396.75pt;height:108.25pt" o:ole="">
             <v:imagedata r:id="rId28" o:title=""/>
           </v:shape>
-          <o:OLEObject Type="Embed" ProgID="Word.OpenDocumentText.12" ShapeID="_x0000_i1036" DrawAspect="Content" ObjectID="_1590483516" r:id="rId29"/>
+          <o:OLEObject Type="Embed" ProgID="Word.OpenDocumentText.12" ShapeID="_x0000_i1036" DrawAspect="Content" ObjectID="_1596535400" r:id="rId29"/>
         </w:object>
       </w:r>
     </w:p>
@@ -1466,19 +1269,11 @@
       <w:r>
         <w:t xml:space="preserve">The above code passes an </w:t>
       </w:r>
-      <w:proofErr w:type="spellStart"/>
-      <w:r>
-        <w:rPr>
-          <w:color w:val="00B0F0"/>
-        </w:rPr>
-        <w:t>int</w:t>
-      </w:r>
-      <w:proofErr w:type="spellEnd"/>
-      <w:r>
-        <w:rPr>
-          <w:color w:val="00B0F0"/>
-        </w:rPr>
-        <w:t xml:space="preserve"> </w:t>
+      <w:r>
+        <w:rPr>
+          <w:color w:val="00B0F0"/>
+        </w:rPr>
+        <w:t xml:space="preserve">int </w:t>
       </w:r>
       <w:r>
         <w:t xml:space="preserve">into a function through referencing. Any changes made to </w:t>
@@ -1487,21 +1282,7 @@
         <w:rPr>
           <w:b/>
         </w:rPr>
-        <w:t>‘</w:t>
-      </w:r>
-      <w:proofErr w:type="spellStart"/>
-      <w:r>
-        <w:rPr>
-          <w:b/>
-        </w:rPr>
-        <w:t>arg</w:t>
-      </w:r>
-      <w:proofErr w:type="spellEnd"/>
-      <w:r>
-        <w:rPr>
-          <w:b/>
-        </w:rPr>
-        <w:t>’</w:t>
+        <w:t>‘arg’</w:t>
       </w:r>
       <w:r>
         <w:t xml:space="preserve"> will also affect </w:t>
@@ -1510,21 +1291,7 @@
         <w:rPr>
           <w:b/>
         </w:rPr>
-        <w:t>‘</w:t>
-      </w:r>
-      <w:proofErr w:type="spellStart"/>
-      <w:r>
-        <w:rPr>
-          <w:b/>
-        </w:rPr>
-        <w:t>an_integer</w:t>
-      </w:r>
-      <w:proofErr w:type="spellEnd"/>
-      <w:r>
-        <w:rPr>
-          <w:b/>
-        </w:rPr>
-        <w:t>’</w:t>
+        <w:t>‘an_integer’</w:t>
       </w:r>
       <w:r>
         <w:t xml:space="preserve"> in the </w:t>
@@ -1558,14 +1325,12 @@
       <w:r>
         <w:t xml:space="preserve">In Java and C#, everything is passed by reference with the exception of certain base types such as </w:t>
       </w:r>
-      <w:proofErr w:type="spellStart"/>
       <w:r>
         <w:rPr>
           <w:color w:val="00B0F0"/>
         </w:rPr>
         <w:t>ints</w:t>
       </w:r>
-      <w:proofErr w:type="spellEnd"/>
       <w:r>
         <w:t xml:space="preserve">, and </w:t>
       </w:r>
@@ -1663,14 +1428,10 @@
         </w:rPr>
       </w:pPr>
       <w:r>
-        <w:t xml:space="preserve">Create </w:t>
-      </w:r>
-      <w:r>
-        <w:t xml:space="preserve">a program that allows users to create, delete, and change all the values inside </w:t>
-      </w:r>
-      <w:r>
-        <w:t>the class.</w:t>
-      </w:r>
+        <w:t>Create a function in the class that prints all the values onto the screen and add it to the program.</w:t>
+      </w:r>
+      <w:bookmarkStart w:id="12" w:name="_GoBack"/>
+      <w:bookmarkEnd w:id="12"/>
     </w:p>
     <w:p>
       <w:pPr>
@@ -1685,7 +1446,13 @@
         </w:rPr>
       </w:pPr>
       <w:r>
-        <w:t>Create a function in the class that prints all the values onto the screen.</w:t>
+        <w:t xml:space="preserve">Create </w:t>
+      </w:r>
+      <w:r>
+        <w:t xml:space="preserve">a program that allows users to create, delete, and change all the values inside </w:t>
+      </w:r>
+      <w:r>
+        <w:t>the class.</w:t>
       </w:r>
     </w:p>
     <w:p>
@@ -1765,15 +1532,7 @@
         <w:spacing w:after="0"/>
       </w:pPr>
       <w:r>
-        <w:t xml:space="preserve">Remember that for every instance of </w:t>
-      </w:r>
-      <w:proofErr w:type="gramStart"/>
-      <w:r>
-        <w:t>new,</w:t>
-      </w:r>
-      <w:proofErr w:type="gramEnd"/>
-      <w:r>
-        <w:t xml:space="preserve"> there must be a corresponding delete.</w:t>
+        <w:t>Remember that for every instance of new, there must be a corresponding delete.</w:t>
       </w:r>
     </w:p>
     <w:p>
@@ -1786,10 +1545,7 @@
         <w:spacing w:after="0"/>
       </w:pPr>
       <w:r>
-        <w:t>new will create a new instance of an object</w:t>
-      </w:r>
-      <w:r>
-        <w:t xml:space="preserve"> and return a pointer to that object</w:t>
+        <w:t>new will create a new instance of an object and return a pointer to that object</w:t>
       </w:r>
     </w:p>
     <w:p>
@@ -1801,13 +1557,8 @@
         </w:numPr>
         <w:spacing w:after="0"/>
       </w:pPr>
-      <w:proofErr w:type="gramStart"/>
-      <w:r>
-        <w:t>delete</w:t>
-      </w:r>
-      <w:proofErr w:type="gramEnd"/>
-      <w:r>
-        <w:t xml:space="preserve"> will destroy an instance of an object that a pointer points to. It will call the Destructor of that object (if it has one)</w:t>
+      <w:r>
+        <w:t>delete will destroy an instance of an object that a pointer points to. It will call the Destructor of that object (if it has one)</w:t>
       </w:r>
     </w:p>
     <w:p>
@@ -1849,8 +1600,8 @@
         <w:t>Adding &amp; to the beginning of an instance will return the memory address of that instance. This allows you to save it as a pointer.</w:t>
       </w:r>
     </w:p>
-    <w:bookmarkStart w:id="12" w:name="_MON_1590483438"/>
-    <w:bookmarkEnd w:id="12"/>
+    <w:bookmarkStart w:id="13" w:name="_MON_1590483438"/>
+    <w:bookmarkEnd w:id="13"/>
     <w:p>
       <w:pPr>
         <w:pStyle w:val="ListParagraph"/>
@@ -1861,7 +1612,7 @@
           <v:shape id="_x0000_i1037" type="#_x0000_t75" style="width:396.75pt;height:19.85pt" o:ole="">
             <v:imagedata r:id="rId30" o:title=""/>
           </v:shape>
-          <o:OLEObject Type="Embed" ProgID="Word.OpenDocumentText.12" ShapeID="_x0000_i1037" DrawAspect="Content" ObjectID="_1590483517" r:id="rId31"/>
+          <o:OLEObject Type="Embed" ProgID="Word.OpenDocumentText.12" ShapeID="_x0000_i1037" DrawAspect="Content" ObjectID="_1596535401" r:id="rId31"/>
         </w:object>
       </w:r>
     </w:p>
@@ -1877,8 +1628,6 @@
       <w:r>
         <w:t xml:space="preserve">To access the object a pointer points to, add * to the beginning of the instance. </w:t>
       </w:r>
-      <w:bookmarkStart w:id="13" w:name="_GoBack"/>
-      <w:bookmarkEnd w:id="13"/>
     </w:p>
     <w:bookmarkStart w:id="14" w:name="_MON_1590483491"/>
     <w:bookmarkEnd w:id="14"/>
@@ -1892,7 +1641,7 @@
           <v:shape id="_x0000_i1038" type="#_x0000_t75" style="width:396.75pt;height:19.85pt" o:ole="">
             <v:imagedata r:id="rId32" o:title=""/>
           </v:shape>
-          <o:OLEObject Type="Embed" ProgID="Word.OpenDocumentText.12" ShapeID="_x0000_i1038" DrawAspect="Content" ObjectID="_1590483518" r:id="rId33"/>
+          <o:OLEObject Type="Embed" ProgID="Word.OpenDocumentText.12" ShapeID="_x0000_i1038" DrawAspect="Content" ObjectID="_1596535402" r:id="rId33"/>
         </w:object>
       </w:r>
     </w:p>

</xml_diff>

<commit_message>
Saved changes which changes doc signature so need to recommit
</commit_message>
<xml_diff>
--- a/Content/8-Memory Management and Pointers.docx
+++ b/Content/8-Memory Management and Pointers.docx
@@ -52,12 +52,14 @@
       <w:r>
         <w:t xml:space="preserve">In C++ it is a lot more hands on with certain objects. There is generally an easy way to determine if an object needs manual management in creation of deletion and whether you can leave it alone. If the item is a Pointer, you need to create and destroy the object manually. We will cover pointers in the next section. If it is a normal object, then it will automatically be destroyed and removed from memory when it goes out of scope. For example, the following </w:t>
       </w:r>
+      <w:proofErr w:type="spellStart"/>
       <w:r>
         <w:rPr>
           <w:color w:val="00B0F0"/>
         </w:rPr>
         <w:t>int</w:t>
       </w:r>
+      <w:proofErr w:type="spellEnd"/>
       <w:r>
         <w:rPr>
           <w:color w:val="00B0F0"/>
@@ -103,7 +105,7 @@
           <v:shape id="_x0000_i1025" type="#_x0000_t75" style="width:396.75pt;height:19.85pt" o:ole="">
             <v:imagedata r:id="rId6" o:title=""/>
           </v:shape>
-          <o:OLEObject Type="Embed" ProgID="Word.OpenDocumentText.12" ShapeID="_x0000_i1025" DrawAspect="Content" ObjectID="_1596535388" r:id="rId7"/>
+          <o:OLEObject Type="Embed" ProgID="Word.OpenDocumentText.12" ShapeID="_x0000_i1025" DrawAspect="Content" ObjectID="_1596537771" r:id="rId7"/>
         </w:object>
       </w:r>
     </w:p>
@@ -123,11 +125,19 @@
       <w:r>
         <w:t xml:space="preserve">to an </w:t>
       </w:r>
-      <w:r>
-        <w:rPr>
-          <w:color w:val="00B0F0"/>
-        </w:rPr>
-        <w:t xml:space="preserve">int </w:t>
+      <w:proofErr w:type="spellStart"/>
+      <w:r>
+        <w:rPr>
+          <w:color w:val="00B0F0"/>
+        </w:rPr>
+        <w:t>int</w:t>
+      </w:r>
+      <w:proofErr w:type="spellEnd"/>
+      <w:r>
+        <w:rPr>
+          <w:color w:val="00B0F0"/>
+        </w:rPr>
+        <w:t xml:space="preserve"> </w:t>
       </w:r>
       <w:r>
         <w:t>and requires the user to manually create and destroy:</w:t>
@@ -149,7 +159,7 @@
           <v:shape id="_x0000_i1026" type="#_x0000_t75" style="width:396.75pt;height:19.85pt" o:ole="">
             <v:imagedata r:id="rId8" o:title=""/>
           </v:shape>
-          <o:OLEObject Type="Embed" ProgID="Word.OpenDocumentText.12" ShapeID="_x0000_i1026" DrawAspect="Content" ObjectID="_1596535389" r:id="rId9"/>
+          <o:OLEObject Type="Embed" ProgID="Word.OpenDocumentText.12" ShapeID="_x0000_i1026" DrawAspect="Content" ObjectID="_1596537772" r:id="rId9"/>
         </w:object>
       </w:r>
     </w:p>
@@ -197,11 +207,19 @@
       <w:r>
         <w:t xml:space="preserve">Out of scope deletion is for normal objects. Essentially, anything that is not created by the user using the ‘new’ keyword does not have to be deleted by the user. Most objects, such as the </w:t>
       </w:r>
-      <w:r>
-        <w:rPr>
-          <w:color w:val="00B0F0"/>
-        </w:rPr>
-        <w:t xml:space="preserve">int </w:t>
+      <w:proofErr w:type="spellStart"/>
+      <w:r>
+        <w:rPr>
+          <w:color w:val="00B0F0"/>
+        </w:rPr>
+        <w:t>int</w:t>
+      </w:r>
+      <w:proofErr w:type="spellEnd"/>
+      <w:r>
+        <w:rPr>
+          <w:color w:val="00B0F0"/>
+        </w:rPr>
+        <w:t xml:space="preserve"> </w:t>
       </w:r>
       <w:r>
         <w:t>above, will be destroyed when the item goes out of scope.</w:t>
@@ -231,7 +249,7 @@
           <v:shape id="_x0000_i1027" type="#_x0000_t75" style="width:396.75pt;height:59.1pt" o:ole="">
             <v:imagedata r:id="rId10" o:title=""/>
           </v:shape>
-          <o:OLEObject Type="Embed" ProgID="Word.OpenDocumentText.12" ShapeID="_x0000_i1027" DrawAspect="Content" ObjectID="_1596535390" r:id="rId11"/>
+          <o:OLEObject Type="Embed" ProgID="Word.OpenDocumentText.12" ShapeID="_x0000_i1027" DrawAspect="Content" ObjectID="_1596537773" r:id="rId11"/>
         </w:object>
       </w:r>
     </w:p>
@@ -335,7 +353,7 @@
           <v:shape id="_x0000_i1028" type="#_x0000_t75" style="width:396.75pt;height:59.6pt" o:ole="">
             <v:imagedata r:id="rId12" o:title=""/>
           </v:shape>
-          <o:OLEObject Type="Embed" ProgID="Word.OpenDocumentText.12" ShapeID="_x0000_i1028" DrawAspect="Content" ObjectID="_1596535391" r:id="rId13"/>
+          <o:OLEObject Type="Embed" ProgID="Word.OpenDocumentText.12" ShapeID="_x0000_i1028" DrawAspect="Content" ObjectID="_1596537774" r:id="rId13"/>
         </w:object>
       </w:r>
     </w:p>
@@ -346,14 +364,38 @@
       <w:r>
         <w:t xml:space="preserve">The top </w:t>
       </w:r>
-      <w:r>
-        <w:rPr>
-          <w:color w:val="00B0F0"/>
-        </w:rPr>
-        <w:t xml:space="preserve">int </w:t>
-      </w:r>
-      <w:r>
-        <w:t xml:space="preserve">‘i_will_persist’ is created in global namespace and will exist within memory so long as the program runs. The other, ‘exist_as_long_as_main’ is created in the </w:t>
+      <w:proofErr w:type="spellStart"/>
+      <w:r>
+        <w:rPr>
+          <w:color w:val="00B0F0"/>
+        </w:rPr>
+        <w:t>int</w:t>
+      </w:r>
+      <w:proofErr w:type="spellEnd"/>
+      <w:r>
+        <w:rPr>
+          <w:color w:val="00B0F0"/>
+        </w:rPr>
+        <w:t xml:space="preserve"> </w:t>
+      </w:r>
+      <w:r>
+        <w:t>‘</w:t>
+      </w:r>
+      <w:proofErr w:type="spellStart"/>
+      <w:r>
+        <w:t>i_will_persist</w:t>
+      </w:r>
+      <w:proofErr w:type="spellEnd"/>
+      <w:r>
+        <w:t>’ is created in global namespace and will exist within memory so long as the program runs. The other, ‘</w:t>
+      </w:r>
+      <w:proofErr w:type="spellStart"/>
+      <w:r>
+        <w:t>exist_as_long_as_main</w:t>
+      </w:r>
+      <w:proofErr w:type="spellEnd"/>
+      <w:r>
+        <w:t xml:space="preserve">’ is created in the </w:t>
       </w:r>
       <w:r>
         <w:rPr>
@@ -438,29 +480,53 @@
       <w:r>
         <w:t xml:space="preserve">Pointers are a very powerful tool in C++ but they can also be very difficult to deal with and manage properly. A pointer is a variable that tells the program where an item in memory is located. As an example, a normal </w:t>
       </w:r>
-      <w:r>
-        <w:rPr>
-          <w:color w:val="00B0F0"/>
-        </w:rPr>
-        <w:t xml:space="preserve">int </w:t>
+      <w:proofErr w:type="spellStart"/>
+      <w:r>
+        <w:rPr>
+          <w:color w:val="00B0F0"/>
+        </w:rPr>
+        <w:t>int</w:t>
+      </w:r>
+      <w:proofErr w:type="spellEnd"/>
+      <w:r>
+        <w:rPr>
+          <w:color w:val="00B0F0"/>
+        </w:rPr>
+        <w:t xml:space="preserve"> </w:t>
       </w:r>
       <w:r>
         <w:t xml:space="preserve">describes a 32-bit whole number, whereas a pointer to an </w:t>
       </w:r>
-      <w:r>
-        <w:rPr>
-          <w:color w:val="00B0F0"/>
-        </w:rPr>
-        <w:t xml:space="preserve">int </w:t>
+      <w:proofErr w:type="spellStart"/>
+      <w:r>
+        <w:rPr>
+          <w:color w:val="00B0F0"/>
+        </w:rPr>
+        <w:t>int</w:t>
+      </w:r>
+      <w:proofErr w:type="spellEnd"/>
+      <w:r>
+        <w:rPr>
+          <w:color w:val="00B0F0"/>
+        </w:rPr>
+        <w:t xml:space="preserve"> </w:t>
       </w:r>
       <w:r>
         <w:t xml:space="preserve">describes where in memory that </w:t>
       </w:r>
-      <w:r>
-        <w:rPr>
-          <w:color w:val="00B0F0"/>
-        </w:rPr>
-        <w:t xml:space="preserve">int </w:t>
+      <w:proofErr w:type="spellStart"/>
+      <w:r>
+        <w:rPr>
+          <w:color w:val="00B0F0"/>
+        </w:rPr>
+        <w:t>int</w:t>
+      </w:r>
+      <w:proofErr w:type="spellEnd"/>
+      <w:r>
+        <w:rPr>
+          <w:color w:val="00B0F0"/>
+        </w:rPr>
+        <w:t xml:space="preserve"> </w:t>
       </w:r>
       <w:r>
         <w:t>is located.</w:t>
@@ -485,7 +551,7 @@
           <v:shape id="_x0000_i1029" type="#_x0000_t75" style="width:396.75pt;height:137.55pt" o:ole="">
             <v:imagedata r:id="rId14" o:title=""/>
           </v:shape>
-          <o:OLEObject Type="Embed" ProgID="Word.OpenDocumentText.12" ShapeID="_x0000_i1029" DrawAspect="Content" ObjectID="_1596535392" r:id="rId15"/>
+          <o:OLEObject Type="Embed" ProgID="Word.OpenDocumentText.12" ShapeID="_x0000_i1029" DrawAspect="Content" ObjectID="_1596537775" r:id="rId15"/>
         </w:object>
       </w:r>
     </w:p>
@@ -505,20 +571,30 @@
       <w:r>
         <w:t xml:space="preserve"> to the end of the type declaration. To make a pointer to an </w:t>
       </w:r>
+      <w:proofErr w:type="spellStart"/>
       <w:r>
         <w:rPr>
           <w:color w:val="00B0F0"/>
         </w:rPr>
         <w:t>int</w:t>
       </w:r>
+      <w:proofErr w:type="spellEnd"/>
       <w:r>
         <w:t xml:space="preserve">, we type </w:t>
       </w:r>
-      <w:r>
-        <w:rPr>
-          <w:color w:val="00B0F0"/>
-        </w:rPr>
-        <w:t>int*</w:t>
+      <w:proofErr w:type="spellStart"/>
+      <w:r>
+        <w:rPr>
+          <w:color w:val="00B0F0"/>
+        </w:rPr>
+        <w:t>int</w:t>
+      </w:r>
+      <w:proofErr w:type="spellEnd"/>
+      <w:r>
+        <w:rPr>
+          <w:color w:val="00B0F0"/>
+        </w:rPr>
+        <w:t>*</w:t>
       </w:r>
       <w:r>
         <w:t xml:space="preserve">. To make a pointer to a </w:t>
@@ -583,8 +659,16 @@
         <w:rPr>
           <w:b/>
         </w:rPr>
-        <w:t>&amp;a_number</w:t>
-      </w:r>
+        <w:t>&amp;</w:t>
+      </w:r>
+      <w:proofErr w:type="spellStart"/>
+      <w:r>
+        <w:rPr>
+          <w:b/>
+        </w:rPr>
+        <w:t>a_number</w:t>
+      </w:r>
+      <w:proofErr w:type="spellEnd"/>
       <w:r>
         <w:t xml:space="preserve"> </w:t>
       </w:r>
@@ -595,7 +679,21 @@
         <w:rPr>
           <w:b/>
         </w:rPr>
-        <w:t>‘a_number’</w:t>
+        <w:t>‘</w:t>
+      </w:r>
+      <w:proofErr w:type="spellStart"/>
+      <w:r>
+        <w:rPr>
+          <w:b/>
+        </w:rPr>
+        <w:t>a_number</w:t>
+      </w:r>
+      <w:proofErr w:type="spellEnd"/>
+      <w:r>
+        <w:rPr>
+          <w:b/>
+        </w:rPr>
+        <w:t>’</w:t>
       </w:r>
       <w:r>
         <w:t xml:space="preserve"> </w:t>
@@ -636,7 +734,7 @@
           <v:shape id="_x0000_i1030" type="#_x0000_t75" style="width:396.75pt;height:19.85pt" o:ole="">
             <v:imagedata r:id="rId16" o:title=""/>
           </v:shape>
-          <o:OLEObject Type="Embed" ProgID="Word.OpenDocumentText.12" ShapeID="_x0000_i1030" DrawAspect="Content" ObjectID="_1596535393" r:id="rId17"/>
+          <o:OLEObject Type="Embed" ProgID="Word.OpenDocumentText.12" ShapeID="_x0000_i1030" DrawAspect="Content" ObjectID="_1596537776" r:id="rId17"/>
         </w:object>
       </w:r>
     </w:p>
@@ -669,7 +767,7 @@
           <v:shape id="_x0000_i1031" type="#_x0000_t75" style="width:396.75pt;height:19.85pt" o:ole="">
             <v:imagedata r:id="rId18" o:title=""/>
           </v:shape>
-          <o:OLEObject Type="Embed" ProgID="Word.OpenDocumentText.12" ShapeID="_x0000_i1031" DrawAspect="Content" ObjectID="_1596535394" r:id="rId19"/>
+          <o:OLEObject Type="Embed" ProgID="Word.OpenDocumentText.12" ShapeID="_x0000_i1031" DrawAspect="Content" ObjectID="_1596537777" r:id="rId19"/>
         </w:object>
       </w:r>
     </w:p>
@@ -679,7 +777,23 @@
       </w:pPr>
       <w:r>
         <w:lastRenderedPageBreak/>
-        <w:t xml:space="preserve">Notice how both ‘a_number’ and ‘*pointer_to_int’ print the same thing. Placing a * at the start of a pointer gets the value of the item that the pointer points to. </w:t>
+        <w:t>Notice how both ‘</w:t>
+      </w:r>
+      <w:proofErr w:type="spellStart"/>
+      <w:r>
+        <w:t>a_number</w:t>
+      </w:r>
+      <w:proofErr w:type="spellEnd"/>
+      <w:r>
+        <w:t>’ and ‘*</w:t>
+      </w:r>
+      <w:proofErr w:type="spellStart"/>
+      <w:r>
+        <w:t>pointer_to_int</w:t>
+      </w:r>
+      <w:proofErr w:type="spellEnd"/>
+      <w:r>
+        <w:t xml:space="preserve">’ print the same thing. Placing a * at the start of a pointer gets the value of the item that the pointer points to. </w:t>
       </w:r>
       <w:r>
         <w:t xml:space="preserve">This can get quite confusing by adding </w:t>
@@ -776,20 +890,36 @@
       <w:r>
         <w:t xml:space="preserve">. </w:t>
       </w:r>
-      <w:r>
-        <w:rPr>
-          <w:color w:val="00B0F0"/>
-        </w:rPr>
-        <w:t xml:space="preserve">new </w:t>
+      <w:proofErr w:type="gramStart"/>
+      <w:r>
+        <w:rPr>
+          <w:color w:val="00B0F0"/>
+        </w:rPr>
+        <w:t>new</w:t>
+      </w:r>
+      <w:proofErr w:type="gramEnd"/>
+      <w:r>
+        <w:rPr>
+          <w:color w:val="00B0F0"/>
+        </w:rPr>
+        <w:t xml:space="preserve"> </w:t>
       </w:r>
       <w:r>
         <w:t xml:space="preserve">is used to create an object in memory and gives the program a pointer to the object. </w:t>
       </w:r>
-      <w:r>
-        <w:rPr>
-          <w:color w:val="00B0F0"/>
-        </w:rPr>
-        <w:t xml:space="preserve">delete </w:t>
+      <w:proofErr w:type="gramStart"/>
+      <w:r>
+        <w:rPr>
+          <w:color w:val="00B0F0"/>
+        </w:rPr>
+        <w:t>delete</w:t>
+      </w:r>
+      <w:proofErr w:type="gramEnd"/>
+      <w:r>
+        <w:rPr>
+          <w:color w:val="00B0F0"/>
+        </w:rPr>
+        <w:t xml:space="preserve"> </w:t>
       </w:r>
       <w:r>
         <w:t>does the opposite, it destroys the object that a pointer points to. For example:</w:t>
@@ -811,7 +941,7 @@
           <v:shape id="_x0000_i1032" type="#_x0000_t75" style="width:396.75pt;height:88.9pt" o:ole="">
             <v:imagedata r:id="rId20" o:title=""/>
           </v:shape>
-          <o:OLEObject Type="Embed" ProgID="Word.OpenDocumentText.12" ShapeID="_x0000_i1032" DrawAspect="Content" ObjectID="_1596535396" r:id="rId21"/>
+          <o:OLEObject Type="Embed" ProgID="Word.OpenDocumentText.12" ShapeID="_x0000_i1032" DrawAspect="Content" ObjectID="_1596537778" r:id="rId21"/>
         </w:object>
       </w:r>
     </w:p>
@@ -822,11 +952,19 @@
       <w:r>
         <w:t xml:space="preserve">The above code declares a pointer to an </w:t>
       </w:r>
-      <w:r>
-        <w:rPr>
-          <w:color w:val="00B0F0"/>
-        </w:rPr>
-        <w:t xml:space="preserve">int </w:t>
+      <w:proofErr w:type="spellStart"/>
+      <w:r>
+        <w:rPr>
+          <w:color w:val="00B0F0"/>
+        </w:rPr>
+        <w:t>int</w:t>
+      </w:r>
+      <w:proofErr w:type="spellEnd"/>
+      <w:r>
+        <w:rPr>
+          <w:color w:val="00B0F0"/>
+        </w:rPr>
+        <w:t xml:space="preserve"> </w:t>
       </w:r>
       <w:r>
         <w:t xml:space="preserve">called </w:t>
@@ -850,16 +988,40 @@
         <w:t xml:space="preserve">keyword as a pointer is not the object, it just </w:t>
       </w:r>
       <w:r>
-        <w:t xml:space="preserve">points to the object in memory. new creates the </w:t>
-      </w:r>
-      <w:r>
-        <w:rPr>
-          <w:color w:val="00B0F0"/>
-        </w:rPr>
-        <w:t xml:space="preserve">int </w:t>
-      </w:r>
-      <w:r>
-        <w:t xml:space="preserve">and assigns the location to our pointer. We then assign a value to the int, print it out along with the memory address. </w:t>
+        <w:t xml:space="preserve">points to the object in memory. </w:t>
+      </w:r>
+      <w:proofErr w:type="gramStart"/>
+      <w:r>
+        <w:t>new</w:t>
+      </w:r>
+      <w:proofErr w:type="gramEnd"/>
+      <w:r>
+        <w:t xml:space="preserve"> creates the </w:t>
+      </w:r>
+      <w:proofErr w:type="spellStart"/>
+      <w:r>
+        <w:rPr>
+          <w:color w:val="00B0F0"/>
+        </w:rPr>
+        <w:t>int</w:t>
+      </w:r>
+      <w:proofErr w:type="spellEnd"/>
+      <w:r>
+        <w:rPr>
+          <w:color w:val="00B0F0"/>
+        </w:rPr>
+        <w:t xml:space="preserve"> </w:t>
+      </w:r>
+      <w:r>
+        <w:t xml:space="preserve">and assigns the location to our pointer. We then assign a value to the </w:t>
+      </w:r>
+      <w:proofErr w:type="spellStart"/>
+      <w:r>
+        <w:t>int</w:t>
+      </w:r>
+      <w:proofErr w:type="spellEnd"/>
+      <w:r>
+        <w:t xml:space="preserve">, print it out along with the memory address. </w:t>
       </w:r>
     </w:p>
     <w:p>
@@ -883,20 +1045,36 @@
       <w:r>
         <w:t xml:space="preserve">keyword used in this code. Technically, we have created an </w:t>
       </w:r>
-      <w:r>
-        <w:rPr>
-          <w:color w:val="00B0F0"/>
-        </w:rPr>
-        <w:t xml:space="preserve">int </w:t>
+      <w:proofErr w:type="spellStart"/>
+      <w:r>
+        <w:rPr>
+          <w:color w:val="00B0F0"/>
+        </w:rPr>
+        <w:t>int</w:t>
+      </w:r>
+      <w:proofErr w:type="spellEnd"/>
+      <w:r>
+        <w:rPr>
+          <w:color w:val="00B0F0"/>
+        </w:rPr>
+        <w:t xml:space="preserve"> </w:t>
       </w:r>
       <w:r>
         <w:t xml:space="preserve">in memory but we are not properly cleaning it up. This creates a ‘memory leak’ in our program. When the program finishes, the pointer goes out of scope and is destroyed but the </w:t>
       </w:r>
-      <w:r>
-        <w:rPr>
-          <w:color w:val="00B0F0"/>
-        </w:rPr>
-        <w:t xml:space="preserve">int </w:t>
+      <w:proofErr w:type="spellStart"/>
+      <w:r>
+        <w:rPr>
+          <w:color w:val="00B0F0"/>
+        </w:rPr>
+        <w:t>int</w:t>
+      </w:r>
+      <w:proofErr w:type="spellEnd"/>
+      <w:r>
+        <w:rPr>
+          <w:color w:val="00B0F0"/>
+        </w:rPr>
+        <w:t xml:space="preserve"> </w:t>
       </w:r>
       <w:r>
         <w:t xml:space="preserve">it points to does not. Because of this we have an object in memory that we cannot access again (unless you are unfathomably lucky with assigning a random address and getting it right), we can never properly delete it. Now the program does end at this point so it’s not the end of the world but it is still very bad practice to leave an object floating in memory like we are doing. The general rule to follow with </w:t>
@@ -1004,11 +1182,19 @@
       <w:r>
         <w:t xml:space="preserve"> the </w:t>
       </w:r>
-      <w:r>
-        <w:rPr>
-          <w:color w:val="00B0F0"/>
-        </w:rPr>
-        <w:t xml:space="preserve">int </w:t>
+      <w:proofErr w:type="spellStart"/>
+      <w:r>
+        <w:rPr>
+          <w:color w:val="00B0F0"/>
+        </w:rPr>
+        <w:t>int</w:t>
+      </w:r>
+      <w:proofErr w:type="spellEnd"/>
+      <w:r>
+        <w:rPr>
+          <w:color w:val="00B0F0"/>
+        </w:rPr>
+        <w:t xml:space="preserve"> </w:t>
       </w:r>
       <w:r>
         <w:t>we have created:</w:t>
@@ -1030,7 +1216,7 @@
           <v:shape id="_x0000_i1033" type="#_x0000_t75" style="width:396.75pt;height:19.85pt" o:ole="">
             <v:imagedata r:id="rId22" o:title=""/>
           </v:shape>
-          <o:OLEObject Type="Embed" ProgID="Word.OpenDocumentText.12" ShapeID="_x0000_i1033" DrawAspect="Content" ObjectID="_1596535397" r:id="rId23"/>
+          <o:OLEObject Type="Embed" ProgID="Word.OpenDocumentText.12" ShapeID="_x0000_i1033" DrawAspect="Content" ObjectID="_1596537779" r:id="rId23"/>
         </w:object>
       </w:r>
     </w:p>
@@ -1126,7 +1312,7 @@
           <v:shape id="_x0000_i1034" type="#_x0000_t75" style="width:396.75pt;height:117.7pt" o:ole="">
             <v:imagedata r:id="rId24" o:title=""/>
           </v:shape>
-          <o:OLEObject Type="Embed" ProgID="Word.OpenDocumentText.12" ShapeID="_x0000_i1034" DrawAspect="Content" ObjectID="_1596535398" r:id="rId25"/>
+          <o:OLEObject Type="Embed" ProgID="Word.OpenDocumentText.12" ShapeID="_x0000_i1034" DrawAspect="Content" ObjectID="_1596537780" r:id="rId25"/>
         </w:object>
       </w:r>
     </w:p>
@@ -1157,7 +1343,7 @@
           <v:shape id="_x0000_i1035" type="#_x0000_t75" style="width:451.35pt;height:22.85pt" o:ole="">
             <v:imagedata r:id="rId26" o:title=""/>
           </v:shape>
-          <o:OLEObject Type="Embed" ProgID="Word.OpenDocumentText.12" ShapeID="_x0000_i1035" DrawAspect="Content" ObjectID="_1596535399" r:id="rId27"/>
+          <o:OLEObject Type="Embed" ProgID="Word.OpenDocumentText.12" ShapeID="_x0000_i1035" DrawAspect="Content" ObjectID="_1596537781" r:id="rId27"/>
         </w:object>
       </w:r>
     </w:p>
@@ -1230,13 +1416,24 @@
         <w:spacing w:after="0"/>
       </w:pPr>
       <w:r>
-        <w:t xml:space="preserve">The syntax for passing by reference is quite easy. If you want to pass the original object into a function, append a </w:t>
-      </w:r>
-      <w:r>
-        <w:rPr>
-          <w:color w:val="00B0F0"/>
-        </w:rPr>
-        <w:t xml:space="preserve">&amp; </w:t>
+        <w:t xml:space="preserve">The syntax for passing by reference is quite easy. If you want to pass the original object into a function, append </w:t>
+      </w:r>
+      <w:proofErr w:type="gramStart"/>
+      <w:r>
+        <w:t xml:space="preserve">a </w:t>
+      </w:r>
+      <w:r>
+        <w:rPr>
+          <w:color w:val="00B0F0"/>
+        </w:rPr>
+        <w:t>&amp;</w:t>
+      </w:r>
+      <w:proofErr w:type="gramEnd"/>
+      <w:r>
+        <w:rPr>
+          <w:color w:val="00B0F0"/>
+        </w:rPr>
+        <w:t xml:space="preserve"> </w:t>
       </w:r>
       <w:r>
         <w:t>to the beginning of the argument name. For example:</w:t>
@@ -1258,7 +1455,7 @@
           <v:shape id="_x0000_i1036" type="#_x0000_t75" style="width:396.75pt;height:108.25pt" o:ole="">
             <v:imagedata r:id="rId28" o:title=""/>
           </v:shape>
-          <o:OLEObject Type="Embed" ProgID="Word.OpenDocumentText.12" ShapeID="_x0000_i1036" DrawAspect="Content" ObjectID="_1596535400" r:id="rId29"/>
+          <o:OLEObject Type="Embed" ProgID="Word.OpenDocumentText.12" ShapeID="_x0000_i1036" DrawAspect="Content" ObjectID="_1596537782" r:id="rId29"/>
         </w:object>
       </w:r>
     </w:p>
@@ -1269,11 +1466,19 @@
       <w:r>
         <w:t xml:space="preserve">The above code passes an </w:t>
       </w:r>
-      <w:r>
-        <w:rPr>
-          <w:color w:val="00B0F0"/>
-        </w:rPr>
-        <w:t xml:space="preserve">int </w:t>
+      <w:proofErr w:type="spellStart"/>
+      <w:r>
+        <w:rPr>
+          <w:color w:val="00B0F0"/>
+        </w:rPr>
+        <w:t>int</w:t>
+      </w:r>
+      <w:proofErr w:type="spellEnd"/>
+      <w:r>
+        <w:rPr>
+          <w:color w:val="00B0F0"/>
+        </w:rPr>
+        <w:t xml:space="preserve"> </w:t>
       </w:r>
       <w:r>
         <w:t xml:space="preserve">into a function through referencing. Any changes made to </w:t>
@@ -1282,7 +1487,21 @@
         <w:rPr>
           <w:b/>
         </w:rPr>
-        <w:t>‘arg’</w:t>
+        <w:t>‘</w:t>
+      </w:r>
+      <w:proofErr w:type="spellStart"/>
+      <w:r>
+        <w:rPr>
+          <w:b/>
+        </w:rPr>
+        <w:t>arg</w:t>
+      </w:r>
+      <w:proofErr w:type="spellEnd"/>
+      <w:r>
+        <w:rPr>
+          <w:b/>
+        </w:rPr>
+        <w:t>’</w:t>
       </w:r>
       <w:r>
         <w:t xml:space="preserve"> will also affect </w:t>
@@ -1291,7 +1510,21 @@
         <w:rPr>
           <w:b/>
         </w:rPr>
-        <w:t>‘an_integer’</w:t>
+        <w:t>‘</w:t>
+      </w:r>
+      <w:proofErr w:type="spellStart"/>
+      <w:r>
+        <w:rPr>
+          <w:b/>
+        </w:rPr>
+        <w:t>an_integer</w:t>
+      </w:r>
+      <w:proofErr w:type="spellEnd"/>
+      <w:r>
+        <w:rPr>
+          <w:b/>
+        </w:rPr>
+        <w:t>’</w:t>
       </w:r>
       <w:r>
         <w:t xml:space="preserve"> in the </w:t>
@@ -1325,12 +1558,14 @@
       <w:r>
         <w:t xml:space="preserve">In Java and C#, everything is passed by reference with the exception of certain base types such as </w:t>
       </w:r>
+      <w:proofErr w:type="spellStart"/>
       <w:r>
         <w:rPr>
           <w:color w:val="00B0F0"/>
         </w:rPr>
         <w:t>ints</w:t>
       </w:r>
+      <w:proofErr w:type="spellEnd"/>
       <w:r>
         <w:t xml:space="preserve">, and </w:t>
       </w:r>
@@ -1428,10 +1663,11 @@
         </w:rPr>
       </w:pPr>
       <w:r>
-        <w:t>Create a function in the class that prints all the values onto the screen and add it to the program.</w:t>
-      </w:r>
-      <w:bookmarkStart w:id="12" w:name="_GoBack"/>
-      <w:bookmarkEnd w:id="12"/>
+        <w:t>Create a function in the class that prints</w:t>
+      </w:r>
+      <w:r>
+        <w:t xml:space="preserve"> all the values onto the screen.</w:t>
+      </w:r>
     </w:p>
     <w:p>
       <w:pPr>
@@ -1472,6 +1708,8 @@
           <w:b/>
         </w:rPr>
       </w:pPr>
+      <w:bookmarkStart w:id="12" w:name="_GoBack"/>
+      <w:bookmarkEnd w:id="12"/>
     </w:p>
     <w:p>
       <w:pPr>
@@ -1532,7 +1770,15 @@
         <w:spacing w:after="0"/>
       </w:pPr>
       <w:r>
-        <w:t>Remember that for every instance of new, there must be a corresponding delete.</w:t>
+        <w:t xml:space="preserve">Remember that for every instance of </w:t>
+      </w:r>
+      <w:proofErr w:type="gramStart"/>
+      <w:r>
+        <w:t>new,</w:t>
+      </w:r>
+      <w:proofErr w:type="gramEnd"/>
+      <w:r>
+        <w:t xml:space="preserve"> there must be a corresponding delete.</w:t>
       </w:r>
     </w:p>
     <w:p>
@@ -1557,8 +1803,13 @@
         </w:numPr>
         <w:spacing w:after="0"/>
       </w:pPr>
-      <w:r>
-        <w:t>delete will destroy an instance of an object that a pointer points to. It will call the Destructor of that object (if it has one)</w:t>
+      <w:proofErr w:type="gramStart"/>
+      <w:r>
+        <w:t>delete</w:t>
+      </w:r>
+      <w:proofErr w:type="gramEnd"/>
+      <w:r>
+        <w:t xml:space="preserve"> will destroy an instance of an object that a pointer points to. It will call the Destructor of that object (if it has one)</w:t>
       </w:r>
     </w:p>
     <w:p>
@@ -1612,7 +1863,7 @@
           <v:shape id="_x0000_i1037" type="#_x0000_t75" style="width:396.75pt;height:19.85pt" o:ole="">
             <v:imagedata r:id="rId30" o:title=""/>
           </v:shape>
-          <o:OLEObject Type="Embed" ProgID="Word.OpenDocumentText.12" ShapeID="_x0000_i1037" DrawAspect="Content" ObjectID="_1596535401" r:id="rId31"/>
+          <o:OLEObject Type="Embed" ProgID="Word.OpenDocumentText.12" ShapeID="_x0000_i1037" DrawAspect="Content" ObjectID="_1596537783" r:id="rId31"/>
         </w:object>
       </w:r>
     </w:p>
@@ -1641,7 +1892,7 @@
           <v:shape id="_x0000_i1038" type="#_x0000_t75" style="width:396.75pt;height:19.85pt" o:ole="">
             <v:imagedata r:id="rId32" o:title=""/>
           </v:shape>
-          <o:OLEObject Type="Embed" ProgID="Word.OpenDocumentText.12" ShapeID="_x0000_i1038" DrawAspect="Content" ObjectID="_1596535402" r:id="rId33"/>
+          <o:OLEObject Type="Embed" ProgID="Word.OpenDocumentText.12" ShapeID="_x0000_i1038" DrawAspect="Content" ObjectID="_1596537784" r:id="rId33"/>
         </w:object>
       </w:r>
     </w:p>
@@ -2144,8 +2395,8 @@
   <w:abstractNum w:abstractNumId="5">
     <w:nsid w:val="6C2109CF"/>
     <w:multiLevelType w:val="hybridMultilevel"/>
-    <w:tmpl w:val="F1FA9990"/>
-    <w:lvl w:ilvl="0" w:tplc="0809000F">
+    <w:tmpl w:val="4C304458"/>
+    <w:lvl w:ilvl="0" w:tplc="50AC6326">
       <w:start w:val="1"/>
       <w:numFmt w:val="decimal"/>
       <w:lvlText w:val="%1."/>
@@ -2153,6 +2404,9 @@
       <w:pPr>
         <w:ind w:left="720" w:hanging="360"/>
       </w:pPr>
+      <w:rPr>
+        <w:b w:val="0"/>
+      </w:rPr>
     </w:lvl>
     <w:lvl w:ilvl="1" w:tplc="08090019" w:tentative="1">
       <w:start w:val="1"/>

</xml_diff>